<commit_message>
Removed phishing-like contact form
</commit_message>
<xml_diff>
--- a/OneDrive/Desktop/MiniProject_Portfolio/miniproject report.docx
+++ b/OneDrive/Desktop/MiniProject_Portfolio/miniproject report.docx
@@ -490,6 +490,7 @@
         </w:rPr>
         <w:t>(</w:t>
       </w:r>
+      <w:proofErr w:type="gramStart"/>
       <w:r>
         <w:rPr>
           <w:b/>
@@ -502,7 +503,15 @@
           <w:b/>
           <w:sz w:val="40"/>
         </w:rPr>
-        <w:t xml:space="preserve"> SEM)</w:t>
+        <w:t xml:space="preserve"> SEM</w:t>
+      </w:r>
+      <w:proofErr w:type="gramEnd"/>
+      <w:r>
+        <w:rPr>
+          <w:b/>
+          <w:sz w:val="40"/>
+        </w:rPr>
+        <w:t>)</w:t>
       </w:r>
     </w:p>
     <w:p>
@@ -7923,7 +7932,27 @@
           <w:szCs w:val="24"/>
           <w:lang w:val="en-IN"/>
         </w:rPr>
-        <w:t>, such as typing text animation, scroll behavior and user feedback messages in the Contact section, to create a dynamic and engaging browsing experience [3].</w:t>
+        <w:t xml:space="preserve">, such as typing text animation, scroll </w:t>
+      </w:r>
+      <w:proofErr w:type="spellStart"/>
+      <w:r>
+        <w:rPr>
+          <w:rFonts w:ascii="Times New Roman" w:hAnsi="Times New Roman" w:cs="Times New Roman"/>
+          <w:sz w:val="24"/>
+          <w:szCs w:val="24"/>
+          <w:lang w:val="en-IN"/>
+        </w:rPr>
+        <w:t>behavior</w:t>
+      </w:r>
+      <w:proofErr w:type="spellEnd"/>
+      <w:r>
+        <w:rPr>
+          <w:rFonts w:ascii="Times New Roman" w:hAnsi="Times New Roman" w:cs="Times New Roman"/>
+          <w:sz w:val="24"/>
+          <w:szCs w:val="24"/>
+          <w:lang w:val="en-IN"/>
+        </w:rPr>
+        <w:t xml:space="preserve"> and user feedback messages in the Contact section, to create a dynamic and engaging browsing experience [3].</w:t>
       </w:r>
     </w:p>
     <w:p>
@@ -8839,7 +8868,47 @@
           <w:szCs w:val="24"/>
           <w:lang w:eastAsia="en-IN"/>
         </w:rPr>
-        <w:t xml:space="preserve">HTML (HyperText Markup Language) is the core foundation of every website and is responsible for creating the structural layout of web pages. HTML uses semantic tags such as &lt;header&gt;, &lt;section&gt;, &lt;nav&gt;, &lt;footer&gt;, &lt;img&gt;, and &lt;a&gt; to organize content meaningfully. In this project, HTML was used to structure different sections including </w:t>
+        <w:t>HTML (</w:t>
+      </w:r>
+      <w:proofErr w:type="spellStart"/>
+      <w:r>
+        <w:rPr>
+          <w:rFonts w:ascii="Times New Roman" w:eastAsia="Times New Roman" w:hAnsi="Times New Roman" w:cs="Times New Roman"/>
+          <w:sz w:val="24"/>
+          <w:szCs w:val="24"/>
+          <w:lang w:eastAsia="en-IN"/>
+        </w:rPr>
+        <w:t>HyperText</w:t>
+      </w:r>
+      <w:proofErr w:type="spellEnd"/>
+      <w:r>
+        <w:rPr>
+          <w:rFonts w:ascii="Times New Roman" w:eastAsia="Times New Roman" w:hAnsi="Times New Roman" w:cs="Times New Roman"/>
+          <w:sz w:val="24"/>
+          <w:szCs w:val="24"/>
+          <w:lang w:eastAsia="en-IN"/>
+        </w:rPr>
+        <w:t xml:space="preserve"> Markup Language) is the core foundation of every website and is responsible for creating the structural layout of web pages. HTML uses semantic tags such as &lt;header&gt;, &lt;section&gt;, &lt;nav&gt;, &lt;footer&gt;, &lt;</w:t>
+      </w:r>
+      <w:proofErr w:type="spellStart"/>
+      <w:r>
+        <w:rPr>
+          <w:rFonts w:ascii="Times New Roman" w:eastAsia="Times New Roman" w:hAnsi="Times New Roman" w:cs="Times New Roman"/>
+          <w:sz w:val="24"/>
+          <w:szCs w:val="24"/>
+          <w:lang w:eastAsia="en-IN"/>
+        </w:rPr>
+        <w:t>img</w:t>
+      </w:r>
+      <w:proofErr w:type="spellEnd"/>
+      <w:r>
+        <w:rPr>
+          <w:rFonts w:ascii="Times New Roman" w:eastAsia="Times New Roman" w:hAnsi="Times New Roman" w:cs="Times New Roman"/>
+          <w:sz w:val="24"/>
+          <w:szCs w:val="24"/>
+          <w:lang w:eastAsia="en-IN"/>
+        </w:rPr>
+        <w:t xml:space="preserve">&gt;, and &lt;a&gt; to organize content meaningfully. In this project, HTML was used to structure different sections including </w:t>
       </w:r>
       <w:r>
         <w:rPr>
@@ -9474,7 +9543,27 @@
                 <w:szCs w:val="26"/>
                 <w:lang w:val="en-IN"/>
               </w:rPr>
-              <w:t>&lt;img&gt;</w:t>
+              <w:t>&lt;</w:t>
+            </w:r>
+            <w:proofErr w:type="spellStart"/>
+            <w:r>
+              <w:rPr>
+                <w:rFonts w:ascii="Times New Roman" w:hAnsi="Times New Roman" w:cs="Times New Roman"/>
+                <w:sz w:val="26"/>
+                <w:szCs w:val="26"/>
+                <w:lang w:val="en-IN"/>
+              </w:rPr>
+              <w:t>img</w:t>
+            </w:r>
+            <w:proofErr w:type="spellEnd"/>
+            <w:r>
+              <w:rPr>
+                <w:rFonts w:ascii="Times New Roman" w:hAnsi="Times New Roman" w:cs="Times New Roman"/>
+                <w:sz w:val="26"/>
+                <w:szCs w:val="26"/>
+                <w:lang w:val="en-IN"/>
+              </w:rPr>
+              <w:t>&gt;</w:t>
             </w:r>
           </w:p>
         </w:tc>
@@ -9750,7 +9839,27 @@
                 <w:szCs w:val="26"/>
                 <w:lang w:val="en-IN"/>
               </w:rPr>
-              <w:t>&lt;textarea&gt;</w:t>
+              <w:t>&lt;</w:t>
+            </w:r>
+            <w:proofErr w:type="spellStart"/>
+            <w:r>
+              <w:rPr>
+                <w:rFonts w:ascii="Times New Roman" w:hAnsi="Times New Roman" w:cs="Times New Roman"/>
+                <w:sz w:val="26"/>
+                <w:szCs w:val="26"/>
+                <w:lang w:val="en-IN"/>
+              </w:rPr>
+              <w:t>textarea</w:t>
+            </w:r>
+            <w:proofErr w:type="spellEnd"/>
+            <w:r>
+              <w:rPr>
+                <w:rFonts w:ascii="Times New Roman" w:hAnsi="Times New Roman" w:cs="Times New Roman"/>
+                <w:sz w:val="26"/>
+                <w:szCs w:val="26"/>
+                <w:lang w:val="en-IN"/>
+              </w:rPr>
+              <w:t>&gt;</w:t>
             </w:r>
           </w:p>
         </w:tc>
@@ -9799,6 +9908,7 @@
           <w:bCs/>
         </w:rPr>
       </w:pPr>
+      <w:proofErr w:type="gramStart"/>
       <w:r>
         <w:rPr>
           <w:rFonts w:ascii="Times New Roman" w:hAnsi="Times New Roman" w:cs="Times New Roman"/>
@@ -9813,7 +9923,16 @@
           <w:b/>
           <w:bCs/>
         </w:rPr>
-        <w:t>html tags</w:t>
+        <w:t>html</w:t>
+      </w:r>
+      <w:proofErr w:type="gramEnd"/>
+      <w:r>
+        <w:rPr>
+          <w:rFonts w:ascii="Times New Roman" w:hAnsi="Times New Roman" w:cs="Times New Roman"/>
+          <w:b/>
+          <w:bCs/>
+        </w:rPr>
+        <w:t xml:space="preserve"> tags</w:t>
       </w:r>
     </w:p>
     <w:p/>
@@ -9836,16 +9955,56 @@
           <w:szCs w:val="24"/>
           <w:lang w:val="en-IN"/>
         </w:rPr>
-        <w:t>HTML (HyperText Markup Language) relies on tags to define the structural elements of a webpage. Each tag has a specific purpose and helps organise content in a meaningful manner</w:t>
-      </w:r>
-      <w:r>
-        <w:rPr>
-          <w:rFonts w:ascii="Times New Roman" w:hAnsi="Times New Roman" w:cs="Times New Roman"/>
-          <w:sz w:val="24"/>
-          <w:szCs w:val="24"/>
-          <w:lang w:val="en-IN"/>
-        </w:rPr>
-        <w:t>[1]</w:t>
+        <w:t>HTML (</w:t>
+      </w:r>
+      <w:proofErr w:type="spellStart"/>
+      <w:r>
+        <w:rPr>
+          <w:rFonts w:ascii="Times New Roman" w:hAnsi="Times New Roman" w:cs="Times New Roman"/>
+          <w:sz w:val="24"/>
+          <w:szCs w:val="24"/>
+          <w:lang w:val="en-IN"/>
+        </w:rPr>
+        <w:t>HyperText</w:t>
+      </w:r>
+      <w:proofErr w:type="spellEnd"/>
+      <w:r>
+        <w:rPr>
+          <w:rFonts w:ascii="Times New Roman" w:hAnsi="Times New Roman" w:cs="Times New Roman"/>
+          <w:sz w:val="24"/>
+          <w:szCs w:val="24"/>
+          <w:lang w:val="en-IN"/>
+        </w:rPr>
+        <w:t xml:space="preserve"> Markup Language) relies on tags to define the structural elements of a webpage. Each tag has a specific purpose and helps organise content in a meaningful </w:t>
+      </w:r>
+      <w:proofErr w:type="gramStart"/>
+      <w:r>
+        <w:rPr>
+          <w:rFonts w:ascii="Times New Roman" w:hAnsi="Times New Roman" w:cs="Times New Roman"/>
+          <w:sz w:val="24"/>
+          <w:szCs w:val="24"/>
+          <w:lang w:val="en-IN"/>
+        </w:rPr>
+        <w:t>manner</w:t>
+      </w:r>
+      <w:r>
+        <w:rPr>
+          <w:rFonts w:ascii="Times New Roman" w:hAnsi="Times New Roman" w:cs="Times New Roman"/>
+          <w:sz w:val="24"/>
+          <w:szCs w:val="24"/>
+          <w:lang w:val="en-IN"/>
+        </w:rPr>
+        <w:t>[</w:t>
+      </w:r>
+      <w:proofErr w:type="gramEnd"/>
+      <w:r>
+        <w:rPr>
+          <w:rFonts w:ascii="Times New Roman" w:hAnsi="Times New Roman" w:cs="Times New Roman"/>
+          <w:sz w:val="24"/>
+          <w:szCs w:val="24"/>
+          <w:lang w:val="en-IN"/>
+        </w:rPr>
+        <w:t>1]</w:t>
       </w:r>
       <w:r>
         <w:rPr>
@@ -10197,7 +10356,31 @@
           <w:szCs w:val="24"/>
           <w:lang w:val="en-IN"/>
         </w:rPr>
-        <w:t>&lt;img&gt;</w:t>
+        <w:t>&lt;</w:t>
+      </w:r>
+      <w:proofErr w:type="spellStart"/>
+      <w:r>
+        <w:rPr>
+          <w:rFonts w:ascii="Times New Roman" w:hAnsi="Times New Roman" w:cs="Times New Roman"/>
+          <w:b/>
+          <w:bCs/>
+          <w:sz w:val="24"/>
+          <w:szCs w:val="24"/>
+          <w:lang w:val="en-IN"/>
+        </w:rPr>
+        <w:t>img</w:t>
+      </w:r>
+      <w:proofErr w:type="spellEnd"/>
+      <w:r>
+        <w:rPr>
+          <w:rFonts w:ascii="Times New Roman" w:hAnsi="Times New Roman" w:cs="Times New Roman"/>
+          <w:b/>
+          <w:bCs/>
+          <w:sz w:val="24"/>
+          <w:szCs w:val="24"/>
+          <w:lang w:val="en-IN"/>
+        </w:rPr>
+        <w:t>&gt;</w:t>
       </w:r>
       <w:r>
         <w:rPr>
@@ -10402,7 +10585,31 @@
           <w:szCs w:val="24"/>
           <w:lang w:val="en-IN"/>
         </w:rPr>
-        <w:t>&lt;textarea&gt;</w:t>
+        <w:t>&lt;</w:t>
+      </w:r>
+      <w:proofErr w:type="spellStart"/>
+      <w:r>
+        <w:rPr>
+          <w:rFonts w:ascii="Times New Roman" w:hAnsi="Times New Roman" w:cs="Times New Roman"/>
+          <w:b/>
+          <w:bCs/>
+          <w:sz w:val="24"/>
+          <w:szCs w:val="24"/>
+          <w:lang w:val="en-IN"/>
+        </w:rPr>
+        <w:t>textarea</w:t>
+      </w:r>
+      <w:proofErr w:type="spellEnd"/>
+      <w:r>
+        <w:rPr>
+          <w:rFonts w:ascii="Times New Roman" w:hAnsi="Times New Roman" w:cs="Times New Roman"/>
+          <w:b/>
+          <w:bCs/>
+          <w:sz w:val="24"/>
+          <w:szCs w:val="24"/>
+          <w:lang w:val="en-IN"/>
+        </w:rPr>
+        <w:t>&gt;</w:t>
       </w:r>
       <w:r>
         <w:rPr>
@@ -10429,6 +10636,7 @@
           <w:rFonts w:ascii="Times New Roman" w:hAnsi="Times New Roman" w:cs="Times New Roman"/>
         </w:rPr>
       </w:pPr>
+      <w:proofErr w:type="gramStart"/>
       <w:r>
         <w:rPr>
           <w:rFonts w:ascii="Times New Roman" w:hAnsi="Times New Roman" w:cs="Times New Roman"/>
@@ -10446,7 +10654,14 @@
         <w:rPr>
           <w:rFonts w:ascii="Times New Roman" w:hAnsi="Times New Roman" w:cs="Times New Roman"/>
         </w:rPr>
-        <w:t>[2]</w:t>
+        <w:t>[</w:t>
+      </w:r>
+      <w:proofErr w:type="gramEnd"/>
+      <w:r>
+        <w:rPr>
+          <w:rFonts w:ascii="Times New Roman" w:hAnsi="Times New Roman" w:cs="Times New Roman"/>
+        </w:rPr>
+        <w:t>2]</w:t>
       </w:r>
     </w:p>
     <w:p>
@@ -10547,7 +10762,25 @@
           <w:szCs w:val="24"/>
           <w:lang w:val="en-IN"/>
         </w:rPr>
-        <w:t>, where selectors target specific HTML elements (such as &lt;h1&gt;, &lt;p&gt;, .class, or #id) and declarations specify styling properties like color, font size, text alignment, spacing, and animations. CSS follows the principle of inheritance and cascading, meaning styles can be inherited from parent elements, and multiple styles can be applied with priority based on specificity rules. This feature allows developers to create refined stylistic control and avoid repetitive coding.</w:t>
+        <w:t xml:space="preserve">, where selectors target specific HTML elements (such as &lt;h1&gt;, &lt;p&gt;, .class, or #id) and declarations specify styling properties like </w:t>
+      </w:r>
+      <w:proofErr w:type="spellStart"/>
+      <w:r>
+        <w:rPr>
+          <w:sz w:val="24"/>
+          <w:szCs w:val="24"/>
+          <w:lang w:val="en-IN"/>
+        </w:rPr>
+        <w:t>color</w:t>
+      </w:r>
+      <w:proofErr w:type="spellEnd"/>
+      <w:r>
+        <w:rPr>
+          <w:sz w:val="24"/>
+          <w:szCs w:val="24"/>
+          <w:lang w:val="en-IN"/>
+        </w:rPr>
+        <w:t>, font size, text alignment, spacing, and animations. CSS follows the principle of inheritance and cascading, meaning styles can be inherited from parent elements, and multiple styles can be applied with priority based on specificity rules. This feature allows developers to create refined stylistic control and avoid repetitive coding.</w:t>
       </w:r>
     </w:p>
     <w:p>
@@ -10620,7 +10853,25 @@
           <w:szCs w:val="24"/>
           <w:lang w:val="en-IN"/>
         </w:rPr>
-        <w:t>A gradient-based background theme helps establish a smooth and modern visual appeal. Consistent color schemes and typography were chosen to reflect a professional look and maintain readability throughout the website.</w:t>
+        <w:t xml:space="preserve">A gradient-based background theme helps establish a smooth and modern visual appeal. Consistent </w:t>
+      </w:r>
+      <w:proofErr w:type="spellStart"/>
+      <w:r>
+        <w:rPr>
+          <w:sz w:val="24"/>
+          <w:szCs w:val="24"/>
+          <w:lang w:val="en-IN"/>
+        </w:rPr>
+        <w:t>color</w:t>
+      </w:r>
+      <w:proofErr w:type="spellEnd"/>
+      <w:r>
+        <w:rPr>
+          <w:sz w:val="24"/>
+          <w:szCs w:val="24"/>
+          <w:lang w:val="en-IN"/>
+        </w:rPr>
+        <w:t xml:space="preserve"> schemes and typography were chosen to reflect a professional look and maintain readability throughout the website.</w:t>
       </w:r>
     </w:p>
     <w:p>
@@ -10885,7 +11136,25 @@
           <w:szCs w:val="24"/>
           <w:lang w:val="en-IN"/>
         </w:rPr>
-        <w:t>Hover color changes and glowing focus effects on form fields help direct user interaction and improve accessibility for visually impaired users. CSS ensures interactive elements appear clearly clickable and intuitive.</w:t>
+        <w:t xml:space="preserve">Hover </w:t>
+      </w:r>
+      <w:proofErr w:type="spellStart"/>
+      <w:r>
+        <w:rPr>
+          <w:sz w:val="24"/>
+          <w:szCs w:val="24"/>
+          <w:lang w:val="en-IN"/>
+        </w:rPr>
+        <w:t>color</w:t>
+      </w:r>
+      <w:proofErr w:type="spellEnd"/>
+      <w:r>
+        <w:rPr>
+          <w:sz w:val="24"/>
+          <w:szCs w:val="24"/>
+          <w:lang w:val="en-IN"/>
+        </w:rPr>
+        <w:t xml:space="preserve"> changes and glowing focus effects on form fields help direct user interaction and improve accessibility for visually impaired users. CSS ensures interactive elements appear clearly clickable and intuitive.</w:t>
       </w:r>
     </w:p>
     <w:p>
@@ -10978,6 +11247,7 @@
           <w:rFonts w:ascii="Times New Roman" w:hAnsi="Times New Roman" w:cs="Times New Roman"/>
         </w:rPr>
       </w:pPr>
+      <w:proofErr w:type="gramStart"/>
       <w:r>
         <w:rPr>
           <w:rFonts w:ascii="Times New Roman" w:hAnsi="Times New Roman" w:cs="Times New Roman"/>
@@ -10989,7 +11259,14 @@
         <w:rPr>
           <w:rFonts w:ascii="Times New Roman" w:hAnsi="Times New Roman" w:cs="Times New Roman"/>
         </w:rPr>
-        <w:t>[3]</w:t>
+        <w:t>[</w:t>
+      </w:r>
+      <w:proofErr w:type="gramEnd"/>
+      <w:r>
+        <w:rPr>
+          <w:rFonts w:ascii="Times New Roman" w:hAnsi="Times New Roman" w:cs="Times New Roman"/>
+        </w:rPr>
+        <w:t>3]</w:t>
       </w:r>
     </w:p>
     <w:p>
@@ -11611,7 +11888,25 @@
                 <w:bCs/>
                 <w:lang w:val="en-IN"/>
               </w:rPr>
-              <w:t>Intel i5 / AMD Ryzen 5 or above</w:t>
+              <w:t xml:space="preserve">Intel i5 / AMD </w:t>
+            </w:r>
+            <w:proofErr w:type="spellStart"/>
+            <w:r>
+              <w:rPr>
+                <w:rFonts w:ascii="Times New Roman" w:hAnsi="Times New Roman" w:cs="Times New Roman"/>
+                <w:bCs/>
+                <w:lang w:val="en-IN"/>
+              </w:rPr>
+              <w:t>Ryzen</w:t>
+            </w:r>
+            <w:proofErr w:type="spellEnd"/>
+            <w:r>
+              <w:rPr>
+                <w:rFonts w:ascii="Times New Roman" w:hAnsi="Times New Roman" w:cs="Times New Roman"/>
+                <w:bCs/>
+                <w:lang w:val="en-IN"/>
+              </w:rPr>
+              <w:t xml:space="preserve"> 5 or above</w:t>
             </w:r>
           </w:p>
         </w:tc>
@@ -12636,8 +12931,18 @@
                 <w:sz w:val="24"/>
                 <w:lang w:val="en-IN"/>
               </w:rPr>
-              <w:t>GitHub Pages / Netlify / Render / Vercel</w:t>
-            </w:r>
+              <w:t xml:space="preserve">GitHub Pages / Netlify / Render / </w:t>
+            </w:r>
+            <w:proofErr w:type="spellStart"/>
+            <w:r>
+              <w:rPr>
+                <w:rFonts w:ascii="Times New Roman" w:hAnsi="Times New Roman" w:cs="Times New Roman"/>
+                <w:sz w:val="24"/>
+                <w:lang w:val="en-IN"/>
+              </w:rPr>
+              <w:t>Vercel</w:t>
+            </w:r>
+            <w:proofErr w:type="spellEnd"/>
           </w:p>
         </w:tc>
       </w:tr>
@@ -13280,7 +13585,27 @@
           <w:szCs w:val="24"/>
           <w:lang w:val="en-IN"/>
         </w:rPr>
-        <w:t>The overall design target was to make the website suitable for academic evaluations, project demonstrations, internships, and job placements. Elements such as skill information, project previews, contact details, résumé download links, and professional icons were incorporated to fulfill industry expectations and improve the candidate’s professional visibility.</w:t>
+        <w:t xml:space="preserve">The overall design target was to make the website suitable for academic evaluations, project demonstrations, internships, and job placements. Elements such as skill information, project previews, contact details, résumé download links, and professional icons were incorporated to </w:t>
+      </w:r>
+      <w:proofErr w:type="spellStart"/>
+      <w:r>
+        <w:rPr>
+          <w:rFonts w:ascii="Times New Roman" w:hAnsi="Times New Roman" w:cs="Times New Roman"/>
+          <w:sz w:val="24"/>
+          <w:szCs w:val="24"/>
+          <w:lang w:val="en-IN"/>
+        </w:rPr>
+        <w:t>fulfill</w:t>
+      </w:r>
+      <w:proofErr w:type="spellEnd"/>
+      <w:r>
+        <w:rPr>
+          <w:rFonts w:ascii="Times New Roman" w:hAnsi="Times New Roman" w:cs="Times New Roman"/>
+          <w:sz w:val="24"/>
+          <w:szCs w:val="24"/>
+          <w:lang w:val="en-IN"/>
+        </w:rPr>
+        <w:t xml:space="preserve"> industry expectations and improve the candidate’s professional visibility.</w:t>
       </w:r>
     </w:p>
     <w:p>
@@ -13706,6 +14031,7 @@
       <w:r>
         <w:rPr>
           <w:rFonts w:ascii="Times New Roman" w:hAnsi="Times New Roman" w:cs="Times New Roman"/>
+          <w:noProof/>
           <w:sz w:val="24"/>
           <w:szCs w:val="24"/>
         </w:rPr>
@@ -14253,6 +14579,7 @@
           <w:lang w:val="en-IN"/>
         </w:rPr>
       </w:pPr>
+      <w:proofErr w:type="gramStart"/>
       <w:r>
         <w:rPr>
           <w:rFonts w:ascii="Times New Roman" w:hAnsi="Times New Roman" w:cs="Times New Roman"/>
@@ -14295,7 +14622,43 @@
           <w:szCs w:val="24"/>
           <w:lang w:val="en-IN"/>
         </w:rPr>
-        <w:t>FOOTER SECTION(SOCIAL MEDIA ICONS)</w:t>
+        <w:t>FOOTER</w:t>
+      </w:r>
+      <w:proofErr w:type="gramEnd"/>
+      <w:r>
+        <w:rPr>
+          <w:rFonts w:ascii="Times New Roman" w:hAnsi="Times New Roman" w:cs="Times New Roman"/>
+          <w:b/>
+          <w:bCs/>
+          <w:sz w:val="24"/>
+          <w:szCs w:val="24"/>
+          <w:lang w:val="en-IN"/>
+        </w:rPr>
+        <w:t xml:space="preserve"> </w:t>
+      </w:r>
+      <w:proofErr w:type="gramStart"/>
+      <w:r>
+        <w:rPr>
+          <w:rFonts w:ascii="Times New Roman" w:hAnsi="Times New Roman" w:cs="Times New Roman"/>
+          <w:b/>
+          <w:bCs/>
+          <w:sz w:val="24"/>
+          <w:szCs w:val="24"/>
+          <w:lang w:val="en-IN"/>
+        </w:rPr>
+        <w:t>SECTION(</w:t>
+      </w:r>
+      <w:proofErr w:type="gramEnd"/>
+      <w:r>
+        <w:rPr>
+          <w:rFonts w:ascii="Times New Roman" w:hAnsi="Times New Roman" w:cs="Times New Roman"/>
+          <w:b/>
+          <w:bCs/>
+          <w:sz w:val="24"/>
+          <w:szCs w:val="24"/>
+          <w:lang w:val="en-IN"/>
+        </w:rPr>
+        <w:t>SOCIAL MEDIA ICONS)</w:t>
       </w:r>
     </w:p>
     <w:p>
@@ -15803,6 +16166,7 @@
           <w:lang w:val="en-IN"/>
         </w:rPr>
       </w:pPr>
+      <w:proofErr w:type="gramStart"/>
       <w:r>
         <w:rPr>
           <w:rFonts w:ascii="Times New Roman" w:hAnsi="Times New Roman" w:cs="Times New Roman"/>
@@ -15856,7 +16220,19 @@
           <w:szCs w:val="24"/>
           <w:lang w:val="en-IN"/>
         </w:rPr>
-        <w:t xml:space="preserve">FOOTER AND SOCIAL MEDIA ICON </w:t>
+        <w:t>FOOTER</w:t>
+      </w:r>
+      <w:proofErr w:type="gramEnd"/>
+      <w:r>
+        <w:rPr>
+          <w:rFonts w:ascii="Times New Roman" w:hAnsi="Times New Roman" w:cs="Times New Roman"/>
+          <w:b/>
+          <w:bCs/>
+          <w:sz w:val="24"/>
+          <w:szCs w:val="24"/>
+          <w:lang w:val="en-IN"/>
+        </w:rPr>
+        <w:t xml:space="preserve"> AND SOCIAL MEDIA ICON </w:t>
       </w:r>
     </w:p>
     <w:p>
@@ -16956,21 +17332,6 @@
         </w:rPr>
         <w:t>OUTPUT</w:t>
       </w:r>
-    </w:p>
-    <w:p>
-      <w:pPr>
-        <w:tabs>
-          <w:tab w:val="left" w:pos="4156"/>
-        </w:tabs>
-        <w:rPr>
-          <w:rFonts w:ascii="Times New Roman" w:hAnsi="Times New Roman" w:cs="Times New Roman"/>
-          <w:b/>
-          <w:bCs/>
-          <w:sz w:val="24"/>
-          <w:szCs w:val="24"/>
-          <w:lang w:val="en-IN"/>
-        </w:rPr>
-      </w:pPr>
     </w:p>
     <w:p>
       <w:pPr>
@@ -17223,6 +17584,7 @@
           <w:rFonts w:ascii="Times New Roman" w:hAnsi="Times New Roman" w:cs="Times New Roman"/>
           <w:b/>
           <w:bCs/>
+          <w:noProof/>
           <w:sz w:val="24"/>
           <w:szCs w:val="24"/>
         </w:rPr>
@@ -17679,6 +18041,7 @@
           <w:lang w:val="en-IN"/>
         </w:rPr>
       </w:pPr>
+      <w:proofErr w:type="gramStart"/>
       <w:r>
         <w:rPr>
           <w:rFonts w:ascii="Times New Roman" w:hAnsi="Times New Roman" w:cs="Times New Roman"/>
@@ -17723,6 +18086,7 @@
         </w:rPr>
         <w:t>FOOTER</w:t>
       </w:r>
+      <w:proofErr w:type="gramEnd"/>
       <w:r>
         <w:rPr>
           <w:rFonts w:ascii="Times New Roman" w:hAnsi="Times New Roman" w:cs="Times New Roman"/>
@@ -17823,7 +18187,19 @@
           <w:szCs w:val="24"/>
           <w:lang w:val="en-IN"/>
         </w:rPr>
-        <w:t>Fig. No. 6.</w:t>
+        <w:t xml:space="preserve">Fig. No. </w:t>
+      </w:r>
+      <w:proofErr w:type="gramStart"/>
+      <w:r>
+        <w:rPr>
+          <w:rFonts w:ascii="Times New Roman" w:hAnsi="Times New Roman" w:cs="Times New Roman"/>
+          <w:b/>
+          <w:bCs/>
+          <w:sz w:val="24"/>
+          <w:szCs w:val="24"/>
+          <w:lang w:val="en-IN"/>
+        </w:rPr>
+        <w:t>6.</w:t>
       </w:r>
       <w:r>
         <w:rPr>
@@ -17856,7 +18232,19 @@
           <w:szCs w:val="24"/>
           <w:lang w:val="en-IN"/>
         </w:rPr>
-        <w:t>1  Footer Section</w:t>
+        <w:t>1  Footer</w:t>
+      </w:r>
+      <w:proofErr w:type="gramEnd"/>
+      <w:r>
+        <w:rPr>
+          <w:rFonts w:ascii="Times New Roman" w:hAnsi="Times New Roman" w:cs="Times New Roman"/>
+          <w:b/>
+          <w:bCs/>
+          <w:sz w:val="24"/>
+          <w:szCs w:val="24"/>
+          <w:lang w:val="en-IN"/>
+        </w:rPr>
+        <w:t xml:space="preserve"> Section</w:t>
       </w:r>
     </w:p>
     <w:p>

</xml_diff>